<commit_message>
New build, fixed Format tag
</commit_message>
<xml_diff>
--- a/build/lib/pyduq/doc/pyduq Grammar v1.1.docx
+++ b/build/lib/pyduq/doc/pyduq Grammar v1.1.docx
@@ -1,6 +1,6 @@
 
 <file path=word/document.xml><?xml version="1.0" encoding="utf-8"?>
-<w:document xmlns:wpc="http://schemas.microsoft.com/office/word/2010/wordprocessingCanvas" xmlns:cx="http://schemas.microsoft.com/office/drawing/2014/chartex" xmlns:cx1="http://schemas.microsoft.com/office/drawing/2015/9/8/chartex" xmlns:cx2="http://schemas.microsoft.com/office/drawing/2015/10/21/chartex" xmlns:cx3="http://schemas.microsoft.com/office/drawing/2016/5/9/chartex" xmlns:cx4="http://schemas.microsoft.com/office/drawing/2016/5/10/chartex" xmlns:cx5="http://schemas.microsoft.com/office/drawing/2016/5/11/chartex" xmlns:cx6="http://schemas.microsoft.com/office/drawing/2016/5/12/chartex" xmlns:cx7="http://schemas.microsoft.com/office/drawing/2016/5/13/chartex" xmlns:cx8="http://schemas.microsoft.com/office/drawing/2016/5/14/chartex" xmlns:mc="http://schemas.openxmlformats.org/markup-compatibility/2006" xmlns:aink="http://schemas.microsoft.com/office/drawing/2016/ink" xmlns:am3d="http://schemas.microsoft.com/office/drawing/2017/model3d" xmlns:o="urn:schemas-microsoft-com:office:office" xmlns:r="http://schemas.openxmlformats.org/officeDocument/2006/relationships" xmlns:m="http://schemas.openxmlformats.org/officeDocument/2006/math" xmlns:v="urn:schemas-microsoft-com:vml" xmlns:wp14="http://schemas.microsoft.com/office/word/2010/wordprocessingDrawing" xmlns:wp="http://schemas.openxmlformats.org/drawingml/2006/wordprocessingDrawing" xmlns:w10="urn:schemas-microsoft-com:office:word" xmlns:w="http://schemas.openxmlformats.org/wordprocessingml/2006/main" xmlns:w14="http://schemas.microsoft.com/office/word/2010/wordml" xmlns:w15="http://schemas.microsoft.com/office/word/2012/wordml" xmlns:w16cid="http://schemas.microsoft.com/office/word/2016/wordml/cid" xmlns:w16se="http://schemas.microsoft.com/office/word/2015/wordml/symex" xmlns:wpg="http://schemas.microsoft.com/office/word/2010/wordprocessingGroup" xmlns:wpi="http://schemas.microsoft.com/office/word/2010/wordprocessingInk" xmlns:wne="http://schemas.microsoft.com/office/word/2006/wordml" xmlns:wps="http://schemas.microsoft.com/office/word/2010/wordprocessingShape" mc:Ignorable="w14 w15 w16se w16cid wp14">
+<w:document xmlns:wpc="http://schemas.microsoft.com/office/word/2010/wordprocessingCanvas" xmlns:cx="http://schemas.microsoft.com/office/drawing/2014/chartex" xmlns:cx1="http://schemas.microsoft.com/office/drawing/2015/9/8/chartex" xmlns:cx2="http://schemas.microsoft.com/office/drawing/2015/10/21/chartex" xmlns:cx3="http://schemas.microsoft.com/office/drawing/2016/5/9/chartex" xmlns:cx4="http://schemas.microsoft.com/office/drawing/2016/5/10/chartex" xmlns:cx5="http://schemas.microsoft.com/office/drawing/2016/5/11/chartex" xmlns:cx6="http://schemas.microsoft.com/office/drawing/2016/5/12/chartex" xmlns:cx7="http://schemas.microsoft.com/office/drawing/2016/5/13/chartex" xmlns:cx8="http://schemas.microsoft.com/office/drawing/2016/5/14/chartex" xmlns:mc="http://schemas.openxmlformats.org/markup-compatibility/2006" xmlns:aink="http://schemas.microsoft.com/office/drawing/2016/ink" xmlns:am3d="http://schemas.microsoft.com/office/drawing/2017/model3d" xmlns:o="urn:schemas-microsoft-com:office:office" xmlns:r="http://schemas.openxmlformats.org/officeDocument/2006/relationships" xmlns:m="http://schemas.openxmlformats.org/officeDocument/2006/math" xmlns:v="urn:schemas-microsoft-com:vml" xmlns:wp14="http://schemas.microsoft.com/office/word/2010/wordprocessingDrawing" xmlns:wp="http://schemas.openxmlformats.org/drawingml/2006/wordprocessingDrawing" xmlns:w10="urn:schemas-microsoft-com:office:word" xmlns:w="http://schemas.openxmlformats.org/wordprocessingml/2006/main" xmlns:w14="http://schemas.microsoft.com/office/word/2010/wordml" xmlns:w15="http://schemas.microsoft.com/office/word/2012/wordml" xmlns:w16cex="http://schemas.microsoft.com/office/word/2018/wordml/cex" xmlns:w16cid="http://schemas.microsoft.com/office/word/2016/wordml/cid" xmlns:w16="http://schemas.microsoft.com/office/word/2018/wordml" xmlns:w16sdtdh="http://schemas.microsoft.com/office/word/2020/wordml/sdtdatahash" xmlns:w16se="http://schemas.microsoft.com/office/word/2015/wordml/symex" xmlns:wpg="http://schemas.microsoft.com/office/word/2010/wordprocessingGroup" xmlns:wpi="http://schemas.microsoft.com/office/word/2010/wordprocessingInk" xmlns:wne="http://schemas.microsoft.com/office/word/2006/wordml" xmlns:wps="http://schemas.microsoft.com/office/word/2010/wordprocessingShape" mc:Ignorable="w14 w15 w16se w16cid w16 w16cex w16sdtdh wp14">
   <w:body>
     <w:p>
       <w:pPr>
@@ -371,9 +371,9 @@
           <w:noProof/>
         </w:rPr>
         <w:drawing>
-          <wp:inline distT="0" distB="0" distL="0" distR="0" wp14:anchorId="1A52C969" wp14:editId="79C4DEFA">
-            <wp:extent cx="3623468" cy="5580000"/>
-            <wp:effectExtent l="0" t="0" r="0" b="1905"/>
+          <wp:inline distT="0" distB="0" distL="0" distR="0" wp14:anchorId="1A52C969" wp14:editId="38BEC743">
+            <wp:extent cx="3623468" cy="5252480"/>
+            <wp:effectExtent l="0" t="0" r="0" b="5715"/>
             <wp:docPr id="9" name="Picture 9"/>
             <wp:cNvGraphicFramePr>
               <a:graphicFrameLocks xmlns:a="http://schemas.openxmlformats.org/drawingml/2006/main" noChangeAspect="1"/>
@@ -382,7 +382,7 @@
               <a:graphicData uri="http://schemas.openxmlformats.org/drawingml/2006/picture">
                 <pic:pic xmlns:pic="http://schemas.openxmlformats.org/drawingml/2006/picture">
                   <pic:nvPicPr>
-                    <pic:cNvPr id="0" name="Picture 9"/>
+                    <pic:cNvPr id="9" name="Picture 9"/>
                     <pic:cNvPicPr>
                       <a:picLocks noChangeAspect="1" noChangeArrowheads="1"/>
                     </pic:cNvPicPr>
@@ -402,7 +402,7 @@
                   <pic:spPr bwMode="auto">
                     <a:xfrm>
                       <a:off x="0" y="0"/>
-                      <a:ext cx="3623468" cy="5580000"/>
+                      <a:ext cx="3623468" cy="5252480"/>
                     </a:xfrm>
                     <a:prstGeom prst="rect">
                       <a:avLst/>
@@ -418,8 +418,6 @@
           </wp:inline>
         </w:drawing>
       </w:r>
-      <w:bookmarkStart w:id="0" w:name="_GoBack"/>
-      <w:bookmarkEnd w:id="0"/>
     </w:p>
     <w:p>
       <w:r>
@@ -933,7 +931,6 @@
               </w:rPr>
               <w:t>'</w:t>
             </w:r>
-            <w:proofErr w:type="spellStart"/>
             <w:r>
               <w:rPr>
                 <w:rFonts w:ascii="Times New Roman" w:hAnsi="Times New Roman" w:cs="Times New Roman"/>
@@ -944,7 +941,6 @@
               </w:rPr>
               <w:t>Enum</w:t>
             </w:r>
-            <w:proofErr w:type="spellEnd"/>
             <w:r>
               <w:rPr>
                 <w:rFonts w:ascii="Times New Roman" w:hAnsi="Times New Roman" w:cs="Times New Roman"/>
@@ -1194,6 +1190,138 @@
                 <w:szCs w:val="24"/>
               </w:rPr>
               <w:t>[‘x’,…,’x’]</w:t>
+            </w:r>
+            <w:r>
+              <w:rPr>
+                <w:rFonts w:ascii="Times New Roman" w:hAnsi="Times New Roman" w:cs="Times New Roman"/>
+                <w:sz w:val="24"/>
+                <w:szCs w:val="24"/>
+              </w:rPr>
+              <w:t>,</w:t>
+            </w:r>
+          </w:p>
+          <w:p>
+            <w:pPr>
+              <w:ind w:left="720" w:firstLine="720"/>
+              <w:rPr>
+                <w:rFonts w:ascii="Times New Roman" w:hAnsi="Times New Roman" w:cs="Times New Roman"/>
+                <w:sz w:val="24"/>
+                <w:szCs w:val="24"/>
+              </w:rPr>
+            </w:pPr>
+            <w:r>
+              <w:rPr>
+                <w:rFonts w:ascii="Times New Roman" w:hAnsi="Times New Roman" w:cs="Times New Roman"/>
+                <w:b/>
+                <w:bCs/>
+                <w:sz w:val="24"/>
+                <w:szCs w:val="24"/>
+              </w:rPr>
+              <w:t>‘</w:t>
+            </w:r>
+            <w:proofErr w:type="spellStart"/>
+            <w:r>
+              <w:rPr>
+                <w:rFonts w:ascii="Times New Roman" w:hAnsi="Times New Roman" w:cs="Times New Roman"/>
+                <w:b/>
+                <w:bCs/>
+                <w:sz w:val="24"/>
+                <w:szCs w:val="24"/>
+              </w:rPr>
+              <w:t>PrimaryKey</w:t>
+            </w:r>
+            <w:proofErr w:type="spellEnd"/>
+            <w:r>
+              <w:rPr>
+                <w:rFonts w:ascii="Times New Roman" w:hAnsi="Times New Roman" w:cs="Times New Roman"/>
+                <w:b/>
+                <w:bCs/>
+                <w:sz w:val="24"/>
+                <w:szCs w:val="24"/>
+              </w:rPr>
+              <w:t>’</w:t>
+            </w:r>
+            <w:r>
+              <w:rPr>
+                <w:rFonts w:ascii="Times New Roman" w:hAnsi="Times New Roman" w:cs="Times New Roman"/>
+                <w:sz w:val="24"/>
+                <w:szCs w:val="24"/>
+              </w:rPr>
+              <w:t>: True | False,</w:t>
+            </w:r>
+          </w:p>
+          <w:p>
+            <w:pPr>
+              <w:ind w:left="720" w:firstLine="720"/>
+              <w:rPr>
+                <w:rFonts w:ascii="Times New Roman" w:hAnsi="Times New Roman" w:cs="Times New Roman"/>
+                <w:sz w:val="24"/>
+                <w:szCs w:val="24"/>
+              </w:rPr>
+            </w:pPr>
+            <w:r>
+              <w:rPr>
+                <w:rFonts w:ascii="Times New Roman" w:hAnsi="Times New Roman" w:cs="Times New Roman"/>
+                <w:sz w:val="24"/>
+                <w:szCs w:val="24"/>
+              </w:rPr>
+              <w:t>'</w:t>
+            </w:r>
+            <w:proofErr w:type="spellStart"/>
+            <w:r>
+              <w:rPr>
+                <w:rFonts w:ascii="Times New Roman" w:hAnsi="Times New Roman" w:cs="Times New Roman"/>
+                <w:b/>
+                <w:bCs/>
+                <w:sz w:val="24"/>
+                <w:szCs w:val="24"/>
+              </w:rPr>
+              <w:t>NonRepeatingGroups</w:t>
+            </w:r>
+            <w:proofErr w:type="spellEnd"/>
+            <w:r>
+              <w:rPr>
+                <w:rFonts w:ascii="Times New Roman" w:hAnsi="Times New Roman" w:cs="Times New Roman"/>
+                <w:sz w:val="24"/>
+                <w:szCs w:val="24"/>
+              </w:rPr>
+              <w:t>': [‘&lt;</w:t>
+            </w:r>
+            <w:proofErr w:type="spellStart"/>
+            <w:r>
+              <w:rPr>
+                <w:rFonts w:ascii="Times New Roman" w:hAnsi="Times New Roman" w:cs="Times New Roman"/>
+                <w:sz w:val="24"/>
+                <w:szCs w:val="24"/>
+              </w:rPr>
+              <w:t>attribute_name</w:t>
+            </w:r>
+            <w:proofErr w:type="spellEnd"/>
+            <w:r>
+              <w:rPr>
+                <w:rFonts w:ascii="Times New Roman" w:hAnsi="Times New Roman" w:cs="Times New Roman"/>
+                <w:sz w:val="24"/>
+                <w:szCs w:val="24"/>
+              </w:rPr>
+              <w:t>&gt;’,…,’&lt;</w:t>
+            </w:r>
+            <w:proofErr w:type="spellStart"/>
+            <w:r>
+              <w:rPr>
+                <w:rFonts w:ascii="Times New Roman" w:hAnsi="Times New Roman" w:cs="Times New Roman"/>
+                <w:sz w:val="24"/>
+                <w:szCs w:val="24"/>
+              </w:rPr>
+              <w:t>attribute_name</w:t>
+            </w:r>
+            <w:proofErr w:type="spellEnd"/>
+            <w:r>
+              <w:rPr>
+                <w:rFonts w:ascii="Times New Roman" w:hAnsi="Times New Roman" w:cs="Times New Roman"/>
+                <w:sz w:val="24"/>
+                <w:szCs w:val="24"/>
+              </w:rPr>
+              <w:t>&gt;’]</w:t>
             </w:r>
           </w:p>
           <w:p>
@@ -1284,6 +1412,7 @@
       <w:tr>
         <w:trPr>
           <w:cnfStyle w:val="100000000000" w:firstRow="1" w:lastRow="0" w:firstColumn="0" w:lastColumn="0" w:oddVBand="0" w:evenVBand="0" w:oddHBand="0" w:evenHBand="0" w:firstRowFirstColumn="0" w:firstRowLastColumn="0" w:lastRowFirstColumn="0" w:lastRowLastColumn="0"/>
+          <w:tblHeader/>
         </w:trPr>
         <w:tc>
           <w:tcPr>
@@ -1716,6 +1845,7 @@
               <w:cnfStyle w:val="000000100000" w:firstRow="0" w:lastRow="0" w:firstColumn="0" w:lastColumn="0" w:oddVBand="0" w:evenVBand="0" w:oddHBand="1" w:evenHBand="0" w:firstRowFirstColumn="0" w:firstRowLastColumn="0" w:lastRowFirstColumn="0" w:lastRowLastColumn="0"/>
             </w:pPr>
             <w:r>
+              <w:lastRenderedPageBreak/>
               <w:t>d</w:t>
             </w:r>
             <w:r>
@@ -1748,7 +1878,6 @@
               <w:cnfStyle w:val="000000100000" w:firstRow="0" w:lastRow="0" w:firstColumn="0" w:lastColumn="0" w:oddVBand="0" w:evenVBand="0" w:oddHBand="1" w:evenHBand="0" w:firstRowFirstColumn="0" w:firstRowLastColumn="0" w:lastRowFirstColumn="0" w:lastRowLastColumn="0"/>
             </w:pPr>
             <w:r>
-              <w:lastRenderedPageBreak/>
               <w:t>c</w:t>
             </w:r>
             <w:r>
@@ -2137,7 +2266,6 @@
                 <w:szCs w:val="24"/>
               </w:rPr>
             </w:pPr>
-            <w:proofErr w:type="spellStart"/>
             <w:r>
               <w:rPr>
                 <w:sz w:val="24"/>
@@ -2145,7 +2273,6 @@
               </w:rPr>
               <w:t>Enum</w:t>
             </w:r>
-            <w:proofErr w:type="spellEnd"/>
           </w:p>
         </w:tc>
         <w:tc>
@@ -2169,13 +2296,8 @@
             <w:pPr>
               <w:cnfStyle w:val="000000000000" w:firstRow="0" w:lastRow="0" w:firstColumn="0" w:lastColumn="0" w:oddVBand="0" w:evenVBand="0" w:oddHBand="0" w:evenHBand="0" w:firstRowFirstColumn="0" w:firstRowLastColumn="0" w:lastRowFirstColumn="0" w:lastRowLastColumn="0"/>
             </w:pPr>
-            <w:proofErr w:type="spellStart"/>
-            <w:r>
-              <w:t>Enum</w:t>
-            </w:r>
-            <w:proofErr w:type="spellEnd"/>
-            <w:r>
-              <w:t>: [‘N’,’S’,’E’,’W’]</w:t>
+            <w:r>
+              <w:t>Enum: [‘N’,’S’,’E’,’W’]</w:t>
             </w:r>
           </w:p>
           <w:p>
@@ -2187,13 +2309,8 @@
             <w:pPr>
               <w:cnfStyle w:val="000000000000" w:firstRow="0" w:lastRow="0" w:firstColumn="0" w:lastColumn="0" w:oddVBand="0" w:evenVBand="0" w:oddHBand="0" w:evenHBand="0" w:firstRowFirstColumn="0" w:firstRowLastColumn="0" w:lastRowFirstColumn="0" w:lastRowLastColumn="0"/>
             </w:pPr>
-            <w:proofErr w:type="spellStart"/>
-            <w:r>
-              <w:t>Enum</w:t>
-            </w:r>
-            <w:proofErr w:type="spellEnd"/>
-            <w:r>
-              <w:t>: [‘0’,’1’,’2’,’3’]</w:t>
+            <w:r>
+              <w:t>Enum: [‘0’,’1’,’2’,’3’]</w:t>
             </w:r>
           </w:p>
         </w:tc>
@@ -2483,6 +2600,7 @@
                 <w:sz w:val="24"/>
                 <w:szCs w:val="24"/>
               </w:rPr>
+              <w:lastRenderedPageBreak/>
               <w:t>Expression</w:t>
             </w:r>
           </w:p>
@@ -2546,7 +2664,6 @@
                 <w:sz w:val="24"/>
                 <w:szCs w:val="24"/>
               </w:rPr>
-              <w:lastRenderedPageBreak/>
               <w:t>StartsWith</w:t>
             </w:r>
             <w:proofErr w:type="spellEnd"/>
@@ -2617,6 +2734,174 @@
             </w:pPr>
             <w:r>
               <w:t>This could also be achieved using an expression or format.</w:t>
+            </w:r>
+          </w:p>
+        </w:tc>
+      </w:tr>
+      <w:tr>
+        <w:trPr>
+          <w:cnfStyle w:val="000000100000" w:firstRow="0" w:lastRow="0" w:firstColumn="0" w:lastColumn="0" w:oddVBand="0" w:evenVBand="0" w:oddHBand="1" w:evenHBand="0" w:firstRowFirstColumn="0" w:firstRowLastColumn="0" w:lastRowFirstColumn="0" w:lastRowLastColumn="0"/>
+        </w:trPr>
+        <w:tc>
+          <w:tcPr>
+            <w:cnfStyle w:val="001000000000" w:firstRow="0" w:lastRow="0" w:firstColumn="1" w:lastColumn="0" w:oddVBand="0" w:evenVBand="0" w:oddHBand="0" w:evenHBand="0" w:firstRowFirstColumn="0" w:firstRowLastColumn="0" w:lastRowFirstColumn="0" w:lastRowLastColumn="0"/>
+            <w:tcW w:w="1396" w:type="pct"/>
+          </w:tcPr>
+          <w:p>
+            <w:pPr>
+              <w:rPr>
+                <w:sz w:val="24"/>
+                <w:szCs w:val="24"/>
+              </w:rPr>
+            </w:pPr>
+            <w:proofErr w:type="spellStart"/>
+            <w:r>
+              <w:rPr>
+                <w:sz w:val="24"/>
+                <w:szCs w:val="24"/>
+              </w:rPr>
+              <w:t>PrimaryKey</w:t>
+            </w:r>
+            <w:proofErr w:type="spellEnd"/>
+          </w:p>
+        </w:tc>
+        <w:tc>
+          <w:tcPr>
+            <w:tcW w:w="1261" w:type="pct"/>
+          </w:tcPr>
+          <w:p>
+            <w:pPr>
+              <w:cnfStyle w:val="000000100000" w:firstRow="0" w:lastRow="0" w:firstColumn="0" w:lastColumn="0" w:oddVBand="0" w:evenVBand="0" w:oddHBand="1" w:evenHBand="0" w:firstRowFirstColumn="0" w:firstRowLastColumn="0" w:lastRowFirstColumn="0" w:lastRowLastColumn="0"/>
+            </w:pPr>
+            <w:r>
+              <w:t xml:space="preserve">Specifies that the attribute is the primary record identifier. </w:t>
+            </w:r>
+          </w:p>
+        </w:tc>
+        <w:tc>
+          <w:tcPr>
+            <w:tcW w:w="1309" w:type="pct"/>
+          </w:tcPr>
+          <w:p>
+            <w:pPr>
+              <w:cnfStyle w:val="000000100000" w:firstRow="0" w:lastRow="0" w:firstColumn="0" w:lastColumn="0" w:oddVBand="0" w:evenVBand="0" w:oddHBand="1" w:evenHBand="0" w:firstRowFirstColumn="0" w:firstRowLastColumn="0" w:lastRowFirstColumn="0" w:lastRowLastColumn="0"/>
+            </w:pPr>
+            <w:proofErr w:type="spellStart"/>
+            <w:r>
+              <w:t>PrimaryKey</w:t>
+            </w:r>
+            <w:proofErr w:type="spellEnd"/>
+            <w:r>
+              <w:t>: True</w:t>
+            </w:r>
+          </w:p>
+        </w:tc>
+        <w:tc>
+          <w:tcPr>
+            <w:tcW w:w="1034" w:type="pct"/>
+          </w:tcPr>
+          <w:p>
+            <w:pPr>
+              <w:cnfStyle w:val="000000100000" w:firstRow="0" w:lastRow="0" w:firstColumn="0" w:lastColumn="0" w:oddVBand="0" w:evenVBand="0" w:oddHBand="1" w:evenHBand="0" w:firstRowFirstColumn="0" w:firstRowLastColumn="0" w:lastRowFirstColumn="0" w:lastRowLastColumn="0"/>
+            </w:pPr>
+            <w:r>
+              <w:t xml:space="preserve">When the </w:t>
+            </w:r>
+            <w:proofErr w:type="spellStart"/>
+            <w:r>
+              <w:t>PrimaryKey</w:t>
+            </w:r>
+            <w:proofErr w:type="spellEnd"/>
+            <w:r>
+              <w:t xml:space="preserve"> tag is used, this v</w:t>
+            </w:r>
+            <w:r>
+              <w:t>alue in this row will be used in all rule violations. This is so that you can identify the specific record that needs to be addressed.</w:t>
+            </w:r>
+          </w:p>
+        </w:tc>
+      </w:tr>
+      <w:tr>
+        <w:tc>
+          <w:tcPr>
+            <w:cnfStyle w:val="001000000000" w:firstRow="0" w:lastRow="0" w:firstColumn="1" w:lastColumn="0" w:oddVBand="0" w:evenVBand="0" w:oddHBand="0" w:evenHBand="0" w:firstRowFirstColumn="0" w:firstRowLastColumn="0" w:lastRowFirstColumn="0" w:lastRowLastColumn="0"/>
+            <w:tcW w:w="1396" w:type="pct"/>
+          </w:tcPr>
+          <w:p>
+            <w:pPr>
+              <w:rPr>
+                <w:sz w:val="24"/>
+                <w:szCs w:val="24"/>
+              </w:rPr>
+            </w:pPr>
+            <w:proofErr w:type="spellStart"/>
+            <w:r>
+              <w:rPr>
+                <w:sz w:val="24"/>
+                <w:szCs w:val="24"/>
+              </w:rPr>
+              <w:t>NonRepeatingGroups</w:t>
+            </w:r>
+            <w:proofErr w:type="spellEnd"/>
+          </w:p>
+        </w:tc>
+        <w:tc>
+          <w:tcPr>
+            <w:tcW w:w="1261" w:type="pct"/>
+          </w:tcPr>
+          <w:p>
+            <w:pPr>
+              <w:cnfStyle w:val="000000000000" w:firstRow="0" w:lastRow="0" w:firstColumn="0" w:lastColumn="0" w:oddVBand="0" w:evenVBand="0" w:oddHBand="0" w:evenHBand="0" w:firstRowFirstColumn="0" w:firstRowLastColumn="0" w:lastRowFirstColumn="0" w:lastRowLastColumn="0"/>
+            </w:pPr>
+            <w:r>
+              <w:t xml:space="preserve">Specifies a combination of attributes as a non-repeating group. </w:t>
+            </w:r>
+          </w:p>
+        </w:tc>
+        <w:tc>
+          <w:tcPr>
+            <w:tcW w:w="1309" w:type="pct"/>
+          </w:tcPr>
+          <w:p>
+            <w:pPr>
+              <w:cnfStyle w:val="000000000000" w:firstRow="0" w:lastRow="0" w:firstColumn="0" w:lastColumn="0" w:oddVBand="0" w:evenVBand="0" w:oddHBand="0" w:evenHBand="0" w:firstRowFirstColumn="0" w:firstRowLastColumn="0" w:lastRowFirstColumn="0" w:lastRowLastColumn="0"/>
+            </w:pPr>
+            <w:proofErr w:type="spellStart"/>
+            <w:r>
+              <w:t>NonRepeatingGroups</w:t>
+            </w:r>
+            <w:proofErr w:type="spellEnd"/>
+            <w:r>
+              <w:t xml:space="preserve">: [%1, </w:t>
+            </w:r>
+            <w:proofErr w:type="spellStart"/>
+            <w:r>
+              <w:t>EmailAddress</w:t>
+            </w:r>
+            <w:proofErr w:type="spellEnd"/>
+            <w:r>
+              <w:t>, Name]</w:t>
+            </w:r>
+          </w:p>
+        </w:tc>
+        <w:tc>
+          <w:tcPr>
+            <w:tcW w:w="1034" w:type="pct"/>
+          </w:tcPr>
+          <w:p>
+            <w:pPr>
+              <w:cnfStyle w:val="000000000000" w:firstRow="0" w:lastRow="0" w:firstColumn="0" w:lastColumn="0" w:oddVBand="0" w:evenVBand="0" w:oddHBand="0" w:evenHBand="0" w:firstRowFirstColumn="0" w:firstRowLastColumn="0" w:lastRowFirstColumn="0" w:lastRowLastColumn="0"/>
+            </w:pPr>
+            <w:r>
+              <w:t xml:space="preserve">Performs the opposite to the Composite tag; </w:t>
+            </w:r>
+            <w:proofErr w:type="spellStart"/>
+            <w:r>
+              <w:t>i.e</w:t>
+            </w:r>
+            <w:proofErr w:type="spellEnd"/>
+            <w:r>
+              <w:t xml:space="preserve"> if the values in the columns provided are NOT identical on every row then they will generate a rule violation. </w:t>
             </w:r>
           </w:p>
         </w:tc>
@@ -2700,6 +2985,7 @@
         </w:numPr>
       </w:pPr>
       <w:r>
+        <w:lastRenderedPageBreak/>
         <w:t>The remaining terms (mandatory, unique, and so on) can be added as more is learnt about the data through visual inspection and fine tuning the meta-data</w:t>
       </w:r>
     </w:p>
@@ -2914,7 +3200,6 @@
               <w:rPr>
                 <w:rFonts w:ascii="Times New Roman" w:hAnsi="Times New Roman" w:cs="Times New Roman"/>
               </w:rPr>
-              <w:lastRenderedPageBreak/>
               <w:t xml:space="preserve">        '</w:t>
             </w:r>
             <w:proofErr w:type="spellStart"/>
@@ -3395,6 +3680,7 @@
               <w:rPr>
                 <w:rFonts w:ascii="Times New Roman" w:hAnsi="Times New Roman" w:cs="Times New Roman"/>
               </w:rPr>
+              <w:lastRenderedPageBreak/>
               <w:t xml:space="preserve">        'region1':    {'Size': 30, 'Type': "string", 'Mandatory': False, '</w:t>
             </w:r>
             <w:proofErr w:type="spellStart"/>
@@ -3790,7 +4076,6 @@
         <w:rPr>
           <w:noProof/>
         </w:rPr>
-        <w:lastRenderedPageBreak/>
         <w:drawing>
           <wp:inline distT="0" distB="0" distL="0" distR="0" wp14:anchorId="758A2DC5" wp14:editId="537C6D50">
             <wp:extent cx="4777200" cy="4518000"/>
@@ -3836,6 +4121,7 @@
     <w:p>
       <w:proofErr w:type="spellStart"/>
       <w:r>
+        <w:lastRenderedPageBreak/>
         <w:t>pyduq</w:t>
       </w:r>
       <w:proofErr w:type="spellEnd"/>
@@ -3900,7 +4186,7 @@
 </file>
 
 <file path=word/endnotes.xml><?xml version="1.0" encoding="utf-8"?>
-<w:endnotes xmlns:wpc="http://schemas.microsoft.com/office/word/2010/wordprocessingCanvas" xmlns:cx="http://schemas.microsoft.com/office/drawing/2014/chartex" xmlns:cx1="http://schemas.microsoft.com/office/drawing/2015/9/8/chartex" xmlns:cx2="http://schemas.microsoft.com/office/drawing/2015/10/21/chartex" xmlns:cx3="http://schemas.microsoft.com/office/drawing/2016/5/9/chartex" xmlns:cx4="http://schemas.microsoft.com/office/drawing/2016/5/10/chartex" xmlns:cx5="http://schemas.microsoft.com/office/drawing/2016/5/11/chartex" xmlns:cx6="http://schemas.microsoft.com/office/drawing/2016/5/12/chartex" xmlns:cx7="http://schemas.microsoft.com/office/drawing/2016/5/13/chartex" xmlns:cx8="http://schemas.microsoft.com/office/drawing/2016/5/14/chartex" xmlns:mc="http://schemas.openxmlformats.org/markup-compatibility/2006" xmlns:aink="http://schemas.microsoft.com/office/drawing/2016/ink" xmlns:am3d="http://schemas.microsoft.com/office/drawing/2017/model3d" xmlns:o="urn:schemas-microsoft-com:office:office" xmlns:r="http://schemas.openxmlformats.org/officeDocument/2006/relationships" xmlns:m="http://schemas.openxmlformats.org/officeDocument/2006/math" xmlns:v="urn:schemas-microsoft-com:vml" xmlns:wp14="http://schemas.microsoft.com/office/word/2010/wordprocessingDrawing" xmlns:wp="http://schemas.openxmlformats.org/drawingml/2006/wordprocessingDrawing" xmlns:w10="urn:schemas-microsoft-com:office:word" xmlns:w="http://schemas.openxmlformats.org/wordprocessingml/2006/main" xmlns:w14="http://schemas.microsoft.com/office/word/2010/wordml" xmlns:w15="http://schemas.microsoft.com/office/word/2012/wordml" xmlns:w16cid="http://schemas.microsoft.com/office/word/2016/wordml/cid" xmlns:w16se="http://schemas.microsoft.com/office/word/2015/wordml/symex" xmlns:wpg="http://schemas.microsoft.com/office/word/2010/wordprocessingGroup" xmlns:wpi="http://schemas.microsoft.com/office/word/2010/wordprocessingInk" xmlns:wne="http://schemas.microsoft.com/office/word/2006/wordml" xmlns:wps="http://schemas.microsoft.com/office/word/2010/wordprocessingShape" mc:Ignorable="w14 w15 w16se w16cid wp14">
+<w:endnotes xmlns:wpc="http://schemas.microsoft.com/office/word/2010/wordprocessingCanvas" xmlns:cx="http://schemas.microsoft.com/office/drawing/2014/chartex" xmlns:cx1="http://schemas.microsoft.com/office/drawing/2015/9/8/chartex" xmlns:cx2="http://schemas.microsoft.com/office/drawing/2015/10/21/chartex" xmlns:cx3="http://schemas.microsoft.com/office/drawing/2016/5/9/chartex" xmlns:cx4="http://schemas.microsoft.com/office/drawing/2016/5/10/chartex" xmlns:cx5="http://schemas.microsoft.com/office/drawing/2016/5/11/chartex" xmlns:cx6="http://schemas.microsoft.com/office/drawing/2016/5/12/chartex" xmlns:cx7="http://schemas.microsoft.com/office/drawing/2016/5/13/chartex" xmlns:cx8="http://schemas.microsoft.com/office/drawing/2016/5/14/chartex" xmlns:mc="http://schemas.openxmlformats.org/markup-compatibility/2006" xmlns:aink="http://schemas.microsoft.com/office/drawing/2016/ink" xmlns:am3d="http://schemas.microsoft.com/office/drawing/2017/model3d" xmlns:o="urn:schemas-microsoft-com:office:office" xmlns:r="http://schemas.openxmlformats.org/officeDocument/2006/relationships" xmlns:m="http://schemas.openxmlformats.org/officeDocument/2006/math" xmlns:v="urn:schemas-microsoft-com:vml" xmlns:wp14="http://schemas.microsoft.com/office/word/2010/wordprocessingDrawing" xmlns:wp="http://schemas.openxmlformats.org/drawingml/2006/wordprocessingDrawing" xmlns:w10="urn:schemas-microsoft-com:office:word" xmlns:w="http://schemas.openxmlformats.org/wordprocessingml/2006/main" xmlns:w14="http://schemas.microsoft.com/office/word/2010/wordml" xmlns:w15="http://schemas.microsoft.com/office/word/2012/wordml" xmlns:w16cex="http://schemas.microsoft.com/office/word/2018/wordml/cex" xmlns:w16cid="http://schemas.microsoft.com/office/word/2016/wordml/cid" xmlns:w16="http://schemas.microsoft.com/office/word/2018/wordml" xmlns:w16sdtdh="http://schemas.microsoft.com/office/word/2020/wordml/sdtdatahash" xmlns:w16se="http://schemas.microsoft.com/office/word/2015/wordml/symex" xmlns:wpg="http://schemas.microsoft.com/office/word/2010/wordprocessingGroup" xmlns:wpi="http://schemas.microsoft.com/office/word/2010/wordprocessingInk" xmlns:wne="http://schemas.microsoft.com/office/word/2006/wordml" xmlns:wps="http://schemas.microsoft.com/office/word/2010/wordprocessingShape" mc:Ignorable="w14 w15 w16se w16cid w16 w16cex w16sdtdh wp14">
   <w:endnote w:type="separator" w:id="-1">
     <w:p>
       <w:pPr>
@@ -3925,7 +4211,7 @@
 </file>
 
 <file path=word/footnotes.xml><?xml version="1.0" encoding="utf-8"?>
-<w:footnotes xmlns:wpc="http://schemas.microsoft.com/office/word/2010/wordprocessingCanvas" xmlns:cx="http://schemas.microsoft.com/office/drawing/2014/chartex" xmlns:cx1="http://schemas.microsoft.com/office/drawing/2015/9/8/chartex" xmlns:cx2="http://schemas.microsoft.com/office/drawing/2015/10/21/chartex" xmlns:cx3="http://schemas.microsoft.com/office/drawing/2016/5/9/chartex" xmlns:cx4="http://schemas.microsoft.com/office/drawing/2016/5/10/chartex" xmlns:cx5="http://schemas.microsoft.com/office/drawing/2016/5/11/chartex" xmlns:cx6="http://schemas.microsoft.com/office/drawing/2016/5/12/chartex" xmlns:cx7="http://schemas.microsoft.com/office/drawing/2016/5/13/chartex" xmlns:cx8="http://schemas.microsoft.com/office/drawing/2016/5/14/chartex" xmlns:mc="http://schemas.openxmlformats.org/markup-compatibility/2006" xmlns:aink="http://schemas.microsoft.com/office/drawing/2016/ink" xmlns:am3d="http://schemas.microsoft.com/office/drawing/2017/model3d" xmlns:o="urn:schemas-microsoft-com:office:office" xmlns:r="http://schemas.openxmlformats.org/officeDocument/2006/relationships" xmlns:m="http://schemas.openxmlformats.org/officeDocument/2006/math" xmlns:v="urn:schemas-microsoft-com:vml" xmlns:wp14="http://schemas.microsoft.com/office/word/2010/wordprocessingDrawing" xmlns:wp="http://schemas.openxmlformats.org/drawingml/2006/wordprocessingDrawing" xmlns:w10="urn:schemas-microsoft-com:office:word" xmlns:w="http://schemas.openxmlformats.org/wordprocessingml/2006/main" xmlns:w14="http://schemas.microsoft.com/office/word/2010/wordml" xmlns:w15="http://schemas.microsoft.com/office/word/2012/wordml" xmlns:w16cid="http://schemas.microsoft.com/office/word/2016/wordml/cid" xmlns:w16se="http://schemas.microsoft.com/office/word/2015/wordml/symex" xmlns:wpg="http://schemas.microsoft.com/office/word/2010/wordprocessingGroup" xmlns:wpi="http://schemas.microsoft.com/office/word/2010/wordprocessingInk" xmlns:wne="http://schemas.microsoft.com/office/word/2006/wordml" xmlns:wps="http://schemas.microsoft.com/office/word/2010/wordprocessingShape" mc:Ignorable="w14 w15 w16se w16cid wp14">
+<w:footnotes xmlns:wpc="http://schemas.microsoft.com/office/word/2010/wordprocessingCanvas" xmlns:cx="http://schemas.microsoft.com/office/drawing/2014/chartex" xmlns:cx1="http://schemas.microsoft.com/office/drawing/2015/9/8/chartex" xmlns:cx2="http://schemas.microsoft.com/office/drawing/2015/10/21/chartex" xmlns:cx3="http://schemas.microsoft.com/office/drawing/2016/5/9/chartex" xmlns:cx4="http://schemas.microsoft.com/office/drawing/2016/5/10/chartex" xmlns:cx5="http://schemas.microsoft.com/office/drawing/2016/5/11/chartex" xmlns:cx6="http://schemas.microsoft.com/office/drawing/2016/5/12/chartex" xmlns:cx7="http://schemas.microsoft.com/office/drawing/2016/5/13/chartex" xmlns:cx8="http://schemas.microsoft.com/office/drawing/2016/5/14/chartex" xmlns:mc="http://schemas.openxmlformats.org/markup-compatibility/2006" xmlns:aink="http://schemas.microsoft.com/office/drawing/2016/ink" xmlns:am3d="http://schemas.microsoft.com/office/drawing/2017/model3d" xmlns:o="urn:schemas-microsoft-com:office:office" xmlns:r="http://schemas.openxmlformats.org/officeDocument/2006/relationships" xmlns:m="http://schemas.openxmlformats.org/officeDocument/2006/math" xmlns:v="urn:schemas-microsoft-com:vml" xmlns:wp14="http://schemas.microsoft.com/office/word/2010/wordprocessingDrawing" xmlns:wp="http://schemas.openxmlformats.org/drawingml/2006/wordprocessingDrawing" xmlns:w10="urn:schemas-microsoft-com:office:word" xmlns:w="http://schemas.openxmlformats.org/wordprocessingml/2006/main" xmlns:w14="http://schemas.microsoft.com/office/word/2010/wordml" xmlns:w15="http://schemas.microsoft.com/office/word/2012/wordml" xmlns:w16cex="http://schemas.microsoft.com/office/word/2018/wordml/cex" xmlns:w16cid="http://schemas.microsoft.com/office/word/2016/wordml/cid" xmlns:w16="http://schemas.microsoft.com/office/word/2018/wordml" xmlns:w16sdtdh="http://schemas.microsoft.com/office/word/2020/wordml/sdtdatahash" xmlns:w16se="http://schemas.microsoft.com/office/word/2015/wordml/symex" xmlns:wpg="http://schemas.microsoft.com/office/word/2010/wordprocessingGroup" xmlns:wpi="http://schemas.microsoft.com/office/word/2010/wordprocessingInk" xmlns:wne="http://schemas.microsoft.com/office/word/2006/wordml" xmlns:wps="http://schemas.microsoft.com/office/word/2010/wordprocessingShape" mc:Ignorable="w14 w15 w16se w16cid w16 w16cex w16sdtdh wp14">
   <w:footnote w:type="separator" w:id="-1">
     <w:p>
       <w:pPr>
@@ -4009,7 +4295,7 @@
 </file>
 
 <file path=word/numbering.xml><?xml version="1.0" encoding="utf-8"?>
-<w:numbering xmlns:wpc="http://schemas.microsoft.com/office/word/2010/wordprocessingCanvas" xmlns:cx="http://schemas.microsoft.com/office/drawing/2014/chartex" xmlns:cx1="http://schemas.microsoft.com/office/drawing/2015/9/8/chartex" xmlns:cx2="http://schemas.microsoft.com/office/drawing/2015/10/21/chartex" xmlns:cx3="http://schemas.microsoft.com/office/drawing/2016/5/9/chartex" xmlns:cx4="http://schemas.microsoft.com/office/drawing/2016/5/10/chartex" xmlns:cx5="http://schemas.microsoft.com/office/drawing/2016/5/11/chartex" xmlns:cx6="http://schemas.microsoft.com/office/drawing/2016/5/12/chartex" xmlns:cx7="http://schemas.microsoft.com/office/drawing/2016/5/13/chartex" xmlns:cx8="http://schemas.microsoft.com/office/drawing/2016/5/14/chartex" xmlns:mc="http://schemas.openxmlformats.org/markup-compatibility/2006" xmlns:aink="http://schemas.microsoft.com/office/drawing/2016/ink" xmlns:am3d="http://schemas.microsoft.com/office/drawing/2017/model3d" xmlns:o="urn:schemas-microsoft-com:office:office" xmlns:r="http://schemas.openxmlformats.org/officeDocument/2006/relationships" xmlns:m="http://schemas.openxmlformats.org/officeDocument/2006/math" xmlns:v="urn:schemas-microsoft-com:vml" xmlns:wp14="http://schemas.microsoft.com/office/word/2010/wordprocessingDrawing" xmlns:wp="http://schemas.openxmlformats.org/drawingml/2006/wordprocessingDrawing" xmlns:w10="urn:schemas-microsoft-com:office:word" xmlns:w="http://schemas.openxmlformats.org/wordprocessingml/2006/main" xmlns:w14="http://schemas.microsoft.com/office/word/2010/wordml" xmlns:w15="http://schemas.microsoft.com/office/word/2012/wordml" xmlns:w16cid="http://schemas.microsoft.com/office/word/2016/wordml/cid" xmlns:w16se="http://schemas.microsoft.com/office/word/2015/wordml/symex" xmlns:wpg="http://schemas.microsoft.com/office/word/2010/wordprocessingGroup" xmlns:wpi="http://schemas.microsoft.com/office/word/2010/wordprocessingInk" xmlns:wne="http://schemas.microsoft.com/office/word/2006/wordml" xmlns:wps="http://schemas.microsoft.com/office/word/2010/wordprocessingShape" mc:Ignorable="w14 w15 w16se w16cid wp14">
+<w:numbering xmlns:wpc="http://schemas.microsoft.com/office/word/2010/wordprocessingCanvas" xmlns:cx="http://schemas.microsoft.com/office/drawing/2014/chartex" xmlns:cx1="http://schemas.microsoft.com/office/drawing/2015/9/8/chartex" xmlns:cx2="http://schemas.microsoft.com/office/drawing/2015/10/21/chartex" xmlns:cx3="http://schemas.microsoft.com/office/drawing/2016/5/9/chartex" xmlns:cx4="http://schemas.microsoft.com/office/drawing/2016/5/10/chartex" xmlns:cx5="http://schemas.microsoft.com/office/drawing/2016/5/11/chartex" xmlns:cx6="http://schemas.microsoft.com/office/drawing/2016/5/12/chartex" xmlns:cx7="http://schemas.microsoft.com/office/drawing/2016/5/13/chartex" xmlns:cx8="http://schemas.microsoft.com/office/drawing/2016/5/14/chartex" xmlns:mc="http://schemas.openxmlformats.org/markup-compatibility/2006" xmlns:aink="http://schemas.microsoft.com/office/drawing/2016/ink" xmlns:am3d="http://schemas.microsoft.com/office/drawing/2017/model3d" xmlns:o="urn:schemas-microsoft-com:office:office" xmlns:r="http://schemas.openxmlformats.org/officeDocument/2006/relationships" xmlns:m="http://schemas.openxmlformats.org/officeDocument/2006/math" xmlns:v="urn:schemas-microsoft-com:vml" xmlns:wp14="http://schemas.microsoft.com/office/word/2010/wordprocessingDrawing" xmlns:wp="http://schemas.openxmlformats.org/drawingml/2006/wordprocessingDrawing" xmlns:w10="urn:schemas-microsoft-com:office:word" xmlns:w="http://schemas.openxmlformats.org/wordprocessingml/2006/main" xmlns:w14="http://schemas.microsoft.com/office/word/2010/wordml" xmlns:w15="http://schemas.microsoft.com/office/word/2012/wordml" xmlns:w16cex="http://schemas.microsoft.com/office/word/2018/wordml/cex" xmlns:w16cid="http://schemas.microsoft.com/office/word/2016/wordml/cid" xmlns:w16="http://schemas.microsoft.com/office/word/2018/wordml" xmlns:w16sdtdh="http://schemas.microsoft.com/office/word/2020/wordml/sdtdatahash" xmlns:w16se="http://schemas.microsoft.com/office/word/2015/wordml/symex" xmlns:wpg="http://schemas.microsoft.com/office/word/2010/wordprocessingGroup" xmlns:wpi="http://schemas.microsoft.com/office/word/2010/wordprocessingInk" xmlns:wne="http://schemas.microsoft.com/office/word/2006/wordml" xmlns:wps="http://schemas.microsoft.com/office/word/2010/wordprocessingShape" mc:Ignorable="w14 w15 w16se w16cid w16 w16cex w16sdtdh wp14">
   <w:abstractNum w:abstractNumId="0" w15:restartNumberingAfterBreak="0">
     <w:nsid w:val="3F683744"/>
     <w:multiLevelType w:val="hybridMultilevel"/>
@@ -4454,7 +4740,7 @@
 </file>
 
 <file path=word/styles.xml><?xml version="1.0" encoding="utf-8"?>
-<w:styles xmlns:mc="http://schemas.openxmlformats.org/markup-compatibility/2006" xmlns:r="http://schemas.openxmlformats.org/officeDocument/2006/relationships" xmlns:w="http://schemas.openxmlformats.org/wordprocessingml/2006/main" xmlns:w14="http://schemas.microsoft.com/office/word/2010/wordml" xmlns:w15="http://schemas.microsoft.com/office/word/2012/wordml" xmlns:w16cid="http://schemas.microsoft.com/office/word/2016/wordml/cid" xmlns:w16se="http://schemas.microsoft.com/office/word/2015/wordml/symex" mc:Ignorable="w14 w15 w16se w16cid">
+<w:styles xmlns:mc="http://schemas.openxmlformats.org/markup-compatibility/2006" xmlns:r="http://schemas.openxmlformats.org/officeDocument/2006/relationships" xmlns:w="http://schemas.openxmlformats.org/wordprocessingml/2006/main" xmlns:w14="http://schemas.microsoft.com/office/word/2010/wordml" xmlns:w15="http://schemas.microsoft.com/office/word/2012/wordml" xmlns:w16cex="http://schemas.microsoft.com/office/word/2018/wordml/cex" xmlns:w16cid="http://schemas.microsoft.com/office/word/2016/wordml/cid" xmlns:w16="http://schemas.microsoft.com/office/word/2018/wordml" xmlns:w16sdtdh="http://schemas.microsoft.com/office/word/2020/wordml/sdtdatahash" xmlns:w16se="http://schemas.microsoft.com/office/word/2015/wordml/symex" mc:Ignorable="w14 w15 w16se w16cid w16 w16cex w16sdtdh">
   <w:docDefaults>
     <w:rPrDefault>
       <w:rPr>
@@ -4470,7 +4756,7 @@
       </w:pPr>
     </w:pPrDefault>
   </w:docDefaults>
-  <w:latentStyles w:defLockedState="0" w:defUIPriority="99" w:defSemiHidden="0" w:defUnhideWhenUsed="0" w:defQFormat="0" w:count="375">
+  <w:latentStyles w:defLockedState="0" w:defUIPriority="99" w:defSemiHidden="0" w:defUnhideWhenUsed="0" w:defQFormat="0" w:count="376">
     <w:lsdException w:name="Normal" w:uiPriority="0" w:qFormat="1"/>
     <w:lsdException w:name="heading 1" w:uiPriority="9" w:qFormat="1"/>
     <w:lsdException w:name="heading 2" w:semiHidden="1" w:uiPriority="9" w:unhideWhenUsed="1" w:qFormat="1"/>
@@ -4576,7 +4862,6 @@
     <w:lsdException w:name="HTML Sample" w:semiHidden="1" w:unhideWhenUsed="1"/>
     <w:lsdException w:name="HTML Typewriter" w:semiHidden="1" w:unhideWhenUsed="1"/>
     <w:lsdException w:name="HTML Variable" w:semiHidden="1" w:unhideWhenUsed="1"/>
-    <w:lsdException w:name="Normal Table" w:semiHidden="1" w:unhideWhenUsed="1"/>
     <w:lsdException w:name="annotation subject" w:semiHidden="1" w:unhideWhenUsed="1"/>
     <w:lsdException w:name="No List" w:semiHidden="1" w:unhideWhenUsed="1"/>
     <w:lsdException w:name="Outline List 1" w:semiHidden="1" w:unhideWhenUsed="1"/>
@@ -4623,10 +4908,8 @@
     <w:lsdException w:name="Table Subtle 2" w:semiHidden="1" w:unhideWhenUsed="1"/>
     <w:lsdException w:name="Table Web 1" w:semiHidden="1" w:unhideWhenUsed="1"/>
     <w:lsdException w:name="Table Web 2" w:semiHidden="1" w:unhideWhenUsed="1"/>
-    <w:lsdException w:name="Table Web 3" w:semiHidden="1" w:unhideWhenUsed="1"/>
     <w:lsdException w:name="Balloon Text" w:semiHidden="1" w:unhideWhenUsed="1"/>
     <w:lsdException w:name="Table Grid" w:uiPriority="39"/>
-    <w:lsdException w:name="Table Theme" w:semiHidden="1" w:unhideWhenUsed="1"/>
     <w:lsdException w:name="Placeholder Text" w:semiHidden="1"/>
     <w:lsdException w:name="No Spacing" w:uiPriority="1" w:qFormat="1"/>
     <w:lsdException w:name="Light Shading" w:uiPriority="60"/>
@@ -4846,6 +5129,7 @@
     <w:lsdException w:name="Smart Hyperlink" w:semiHidden="1" w:unhideWhenUsed="1"/>
     <w:lsdException w:name="Hashtag" w:semiHidden="1" w:unhideWhenUsed="1"/>
     <w:lsdException w:name="Unresolved Mention" w:semiHidden="1" w:unhideWhenUsed="1"/>
+    <w:lsdException w:name="Smart Link" w:semiHidden="1" w:unhideWhenUsed="1"/>
   </w:latentStyles>
   <w:style w:type="paragraph" w:default="1" w:styleId="Normal">
     <w:name w:val="Normal"/>

</xml_diff>